<commit_message>
finance utility added for more modularity
</commit_message>
<xml_diff>
--- a/Stock Market PoC.docx
+++ b/Stock Market PoC.docx
@@ -62,25 +62,51 @@
     <w:p>
       <w:pPr>
         <w:pStyle w:val="ListBullet"/>
-      </w:pPr>
-      <w:r>
-        <w:t xml:space="preserve">- Trades are grouped by stock symbol and stored in efficient `deque` structures, allowing </w:t>
+        <w:numPr>
+          <w:ilvl w:val="0"/>
+          <w:numId w:val="2"/>
+        </w:numPr>
+      </w:pPr>
+      <w:r>
+        <w:t xml:space="preserve">Trades are grouped by stock </w:t>
       </w:r>
       <w:proofErr w:type="gramStart"/>
       <w:r>
-        <w:t>O(</w:t>
+        <w:t>symbol</w:t>
       </w:r>
       <w:proofErr w:type="gramEnd"/>
       <w:r>
-        <w:t>1) append and fast time-window filtering.</w:t>
-      </w:r>
-      <w:r>
-        <w:br/>
-        <w:t>- VWSP calculations iterate only over relevant trades in reverse order and stop early once outside the time window.</w:t>
-      </w:r>
-      <w:r>
-        <w:br/>
-        <w:t>- GBCE Index calculation leverages the VWSP function and is ready for parallelization using a thread pool for multi-stock processing.</w:t>
+        <w:t xml:space="preserve"> and stored in efficient `deque` structures, allowing append and fast time-window filtering.</w:t>
+      </w:r>
+      <w:r>
+        <w:t xml:space="preserve"> In our example 15 minutes.</w:t>
+      </w:r>
+      <w:r>
+        <w:t xml:space="preserve"> </w:t>
+      </w:r>
+    </w:p>
+    <w:p>
+      <w:pPr>
+        <w:pStyle w:val="ListBullet"/>
+        <w:numPr>
+          <w:ilvl w:val="0"/>
+          <w:numId w:val="2"/>
+        </w:numPr>
+      </w:pPr>
+      <w:r>
+        <w:t>VWSP calculations iterate only over relevant trades in reverse order and stop early once outside the time window.</w:t>
+      </w:r>
+    </w:p>
+    <w:p>
+      <w:pPr>
+        <w:pStyle w:val="ListBullet"/>
+        <w:numPr>
+          <w:ilvl w:val="0"/>
+          <w:numId w:val="2"/>
+        </w:numPr>
+      </w:pPr>
+      <w:r>
+        <w:t>GBCE Index calculation leverages the VWSP function and is ready for parallelization using a thread pool for multi-stock processing.</w:t>
       </w:r>
     </w:p>
     <w:p>
@@ -99,31 +125,13 @@
         <w:t xml:space="preserve">ll functions </w:t>
       </w:r>
       <w:r>
-        <w:t>have async</w:t>
-      </w:r>
-      <w:r>
-        <w:t>-</w:t>
-      </w:r>
-      <w:r>
-        <w:t xml:space="preserve">await concept </w:t>
+        <w:t xml:space="preserve">have async-await concept </w:t>
       </w:r>
       <w:r>
         <w:t>for application responsiveness</w:t>
       </w:r>
       <w:r>
-        <w:t>. In real stock market systems, if an endpoint request thread take</w:t>
-      </w:r>
-      <w:r>
-        <w:t>s</w:t>
-      </w:r>
-      <w:r>
-        <w:t xml:space="preserve"> time on calculation, it will still</w:t>
-      </w:r>
-      <w:r>
-        <w:t xml:space="preserve"> be</w:t>
-      </w:r>
-      <w:r>
-        <w:t xml:space="preserve"> available for other requests.</w:t>
+        <w:t>. In real stock market systems, if an endpoint request thread takes time on calculation, it will still be available for other requests.</w:t>
       </w:r>
     </w:p>
     <w:p>
@@ -152,6 +160,7 @@
         <w:pStyle w:val="Heading1"/>
       </w:pPr>
       <w:r>
+        <w:lastRenderedPageBreak/>
         <w:t>Clean and Scalable Layered Architecture</w:t>
       </w:r>
     </w:p>
@@ -165,7 +174,6 @@
         <w:pStyle w:val="ListBullet"/>
       </w:pPr>
       <w:r>
-        <w:lastRenderedPageBreak/>
         <w:t>- `models/` – DTOs for request/response validation (e.g., `Trade`)</w:t>
       </w:r>
       <w:r>
@@ -212,6 +220,69 @@
         <w:pStyle w:val="Heading1"/>
       </w:pPr>
       <w:r>
+        <w:t>Exception Handling</w:t>
+      </w:r>
+    </w:p>
+    <w:p>
+      <w:r>
+        <w:t>R</w:t>
+      </w:r>
+      <w:r>
+        <w:t>aise</w:t>
+      </w:r>
+      <w:r>
+        <w:t>d</w:t>
+      </w:r>
+      <w:r>
+        <w:t xml:space="preserve"> clear, custom exceptions like </w:t>
+      </w:r>
+      <w:proofErr w:type="spellStart"/>
+      <w:r>
+        <w:t>StockNotFoundError</w:t>
+      </w:r>
+      <w:proofErr w:type="spellEnd"/>
+      <w:r>
+        <w:t xml:space="preserve"> and </w:t>
+      </w:r>
+      <w:proofErr w:type="spellStart"/>
+      <w:r>
+        <w:t>InvalidTradeTypeError</w:t>
+      </w:r>
+      <w:proofErr w:type="spellEnd"/>
+      <w:r>
+        <w:t>. The microservice business logic will raise known exceptions and python-</w:t>
+      </w:r>
+      <w:proofErr w:type="spellStart"/>
+      <w:r>
+        <w:t>FastAPI</w:t>
+      </w:r>
+      <w:proofErr w:type="spellEnd"/>
+      <w:r>
+        <w:t xml:space="preserve"> will catch and return user-friendly HTTP responses. </w:t>
+      </w:r>
+      <w:proofErr w:type="gramStart"/>
+      <w:r>
+        <w:t>Since</w:t>
+      </w:r>
+      <w:proofErr w:type="gramEnd"/>
+      <w:r>
+        <w:t xml:space="preserve"> there are no 3</w:t>
+      </w:r>
+      <w:r>
+        <w:rPr>
+          <w:vertAlign w:val="superscript"/>
+        </w:rPr>
+        <w:t>rd</w:t>
+      </w:r>
+      <w:r>
+        <w:t xml:space="preserve"> party calls and optional logic TRY-Catch blocks haven’t implemented to be able to clean and exception-driven structure.</w:t>
+      </w:r>
+    </w:p>
+    <w:p>
+      <w:pPr>
+        <w:pStyle w:val="Heading1"/>
+      </w:pPr>
+      <w:r>
         <w:t>Requirements</w:t>
       </w:r>
     </w:p>
@@ -386,6 +457,7 @@
         <w:pStyle w:val="Heading1"/>
       </w:pPr>
       <w:r>
+        <w:lastRenderedPageBreak/>
         <w:t>Running the Application &amp; Tests</w:t>
       </w:r>
     </w:p>
@@ -440,7 +512,6 @@
     </w:p>
     <w:p>
       <w:r>
-        <w:lastRenderedPageBreak/>
         <w:t>The application is implemented as a REST API. Once running, visit Swagger API documentation at:</w:t>
       </w:r>
     </w:p>
@@ -460,6 +531,9 @@
     <w:p/>
     <w:p>
       <w:r>
+        <w:rPr>
+          <w:noProof/>
+        </w:rPr>
         <w:drawing>
           <wp:inline distT="0" distB="0" distL="0" distR="0" wp14:anchorId="665E43B7" wp14:editId="1FEFD81D">
             <wp:extent cx="5486400" cy="1822450"/>
@@ -512,6 +586,9 @@
       <w:r>
         <w:t xml:space="preserve">- Swagger UI is automatically generated from </w:t>
       </w:r>
+      <w:r>
+        <w:t>python-</w:t>
+      </w:r>
       <w:proofErr w:type="spellStart"/>
       <w:r>
         <w:t>FastAPI</w:t>
@@ -531,6 +608,105 @@
       <w:r>
         <w:br/>
         <w:t>- Each service-layer function includes clear and consistent docstrings, explaining purpose, parameters, and return values.</w:t>
+      </w:r>
+    </w:p>
+    <w:p>
+      <w:pPr>
+        <w:pStyle w:val="Heading1"/>
+      </w:pPr>
+      <w:r>
+        <w:lastRenderedPageBreak/>
+        <w:t>Future Improvements</w:t>
+      </w:r>
+    </w:p>
+    <w:p>
+      <w:pPr>
+        <w:pStyle w:val="ListBullet"/>
+        <w:numPr>
+          <w:ilvl w:val="0"/>
+          <w:numId w:val="3"/>
+        </w:numPr>
+      </w:pPr>
+      <w:r>
+        <w:t xml:space="preserve">GBCE Index calculation </w:t>
+      </w:r>
+      <w:r>
+        <w:t xml:space="preserve">can have </w:t>
+      </w:r>
+      <w:r>
+        <w:rPr>
+          <w:b/>
+          <w:bCs/>
+        </w:rPr>
+        <w:t>parallelization</w:t>
+      </w:r>
+      <w:r>
+        <w:t xml:space="preserve"> using a thread pool for multi-fetch the VWSP function </w:t>
+      </w:r>
+      <w:r>
+        <w:t>for every symbol for performance.</w:t>
+      </w:r>
+    </w:p>
+    <w:p>
+      <w:pPr>
+        <w:pStyle w:val="ListBullet"/>
+        <w:numPr>
+          <w:ilvl w:val="0"/>
+          <w:numId w:val="3"/>
+        </w:numPr>
+      </w:pPr>
+      <w:r>
+        <w:t xml:space="preserve">Integration of </w:t>
+      </w:r>
+      <w:proofErr w:type="spellStart"/>
+      <w:r>
+        <w:t>TradeRepository</w:t>
+      </w:r>
+      <w:proofErr w:type="spellEnd"/>
+      <w:r>
+        <w:t xml:space="preserve"> into routes.py with </w:t>
+      </w:r>
+      <w:r>
+        <w:rPr>
+          <w:b/>
+          <w:bCs/>
+        </w:rPr>
+        <w:t>dependency injection</w:t>
+      </w:r>
+      <w:r>
+        <w:t xml:space="preserve"> for more modularity and robustness</w:t>
+      </w:r>
+    </w:p>
+    <w:p>
+      <w:pPr>
+        <w:pStyle w:val="ListBullet"/>
+        <w:numPr>
+          <w:ilvl w:val="0"/>
+          <w:numId w:val="3"/>
+        </w:numPr>
+      </w:pPr>
+      <w:r>
+        <w:rPr>
+          <w:b/>
+          <w:bCs/>
+        </w:rPr>
+        <w:t>Caching</w:t>
+      </w:r>
+      <w:r>
+        <w:rPr>
+          <w:b/>
+          <w:bCs/>
+        </w:rPr>
+        <w:t xml:space="preserve"> </w:t>
+      </w:r>
+      <w:r>
+        <w:t>(Redis or in-memory)</w:t>
+      </w:r>
+      <w:r>
+        <w:t xml:space="preserve"> support for VWSP or GBCE</w:t>
+      </w:r>
+      <w:r>
+        <w:t xml:space="preserve"> for some required use-cases</w:t>
       </w:r>
     </w:p>
     <w:p/>
@@ -550,7 +726,7 @@
   <w:abstractNum w:abstractNumId="0" w15:restartNumberingAfterBreak="0">
     <w:nsid w:val="FFFFFF89"/>
     <w:multiLevelType w:val="singleLevel"/>
-    <w:tmpl w:val="3F7CE756"/>
+    <w:tmpl w:val="CF928DEA"/>
     <w:lvl w:ilvl="0">
       <w:start w:val="1"/>
       <w:numFmt w:val="bullet"/>
@@ -568,8 +744,240 @@
       </w:rPr>
     </w:lvl>
   </w:abstractNum>
+  <w:abstractNum w:abstractNumId="1" w15:restartNumberingAfterBreak="0">
+    <w:nsid w:val="4C2B4477"/>
+    <w:multiLevelType w:val="hybridMultilevel"/>
+    <w:tmpl w:val="79C4B470"/>
+    <w:lvl w:ilvl="0" w:tplc="08090001">
+      <w:start w:val="1"/>
+      <w:numFmt w:val="bullet"/>
+      <w:lvlText w:val=""/>
+      <w:lvlJc w:val="left"/>
+      <w:pPr>
+        <w:ind w:left="720" w:hanging="360"/>
+      </w:pPr>
+      <w:rPr>
+        <w:rFonts w:ascii="Symbol" w:hAnsi="Symbol" w:hint="default"/>
+      </w:rPr>
+    </w:lvl>
+    <w:lvl w:ilvl="1" w:tplc="08090003" w:tentative="1">
+      <w:start w:val="1"/>
+      <w:numFmt w:val="bullet"/>
+      <w:lvlText w:val="o"/>
+      <w:lvlJc w:val="left"/>
+      <w:pPr>
+        <w:ind w:left="1440" w:hanging="360"/>
+      </w:pPr>
+      <w:rPr>
+        <w:rFonts w:ascii="Courier New" w:hAnsi="Courier New" w:cs="Courier New" w:hint="default"/>
+      </w:rPr>
+    </w:lvl>
+    <w:lvl w:ilvl="2" w:tplc="08090005" w:tentative="1">
+      <w:start w:val="1"/>
+      <w:numFmt w:val="bullet"/>
+      <w:lvlText w:val=""/>
+      <w:lvlJc w:val="left"/>
+      <w:pPr>
+        <w:ind w:left="2160" w:hanging="360"/>
+      </w:pPr>
+      <w:rPr>
+        <w:rFonts w:ascii="Wingdings" w:hAnsi="Wingdings" w:hint="default"/>
+      </w:rPr>
+    </w:lvl>
+    <w:lvl w:ilvl="3" w:tplc="08090001" w:tentative="1">
+      <w:start w:val="1"/>
+      <w:numFmt w:val="bullet"/>
+      <w:lvlText w:val=""/>
+      <w:lvlJc w:val="left"/>
+      <w:pPr>
+        <w:ind w:left="2880" w:hanging="360"/>
+      </w:pPr>
+      <w:rPr>
+        <w:rFonts w:ascii="Symbol" w:hAnsi="Symbol" w:hint="default"/>
+      </w:rPr>
+    </w:lvl>
+    <w:lvl w:ilvl="4" w:tplc="08090003" w:tentative="1">
+      <w:start w:val="1"/>
+      <w:numFmt w:val="bullet"/>
+      <w:lvlText w:val="o"/>
+      <w:lvlJc w:val="left"/>
+      <w:pPr>
+        <w:ind w:left="3600" w:hanging="360"/>
+      </w:pPr>
+      <w:rPr>
+        <w:rFonts w:ascii="Courier New" w:hAnsi="Courier New" w:cs="Courier New" w:hint="default"/>
+      </w:rPr>
+    </w:lvl>
+    <w:lvl w:ilvl="5" w:tplc="08090005" w:tentative="1">
+      <w:start w:val="1"/>
+      <w:numFmt w:val="bullet"/>
+      <w:lvlText w:val=""/>
+      <w:lvlJc w:val="left"/>
+      <w:pPr>
+        <w:ind w:left="4320" w:hanging="360"/>
+      </w:pPr>
+      <w:rPr>
+        <w:rFonts w:ascii="Wingdings" w:hAnsi="Wingdings" w:hint="default"/>
+      </w:rPr>
+    </w:lvl>
+    <w:lvl w:ilvl="6" w:tplc="08090001" w:tentative="1">
+      <w:start w:val="1"/>
+      <w:numFmt w:val="bullet"/>
+      <w:lvlText w:val=""/>
+      <w:lvlJc w:val="left"/>
+      <w:pPr>
+        <w:ind w:left="5040" w:hanging="360"/>
+      </w:pPr>
+      <w:rPr>
+        <w:rFonts w:ascii="Symbol" w:hAnsi="Symbol" w:hint="default"/>
+      </w:rPr>
+    </w:lvl>
+    <w:lvl w:ilvl="7" w:tplc="08090003" w:tentative="1">
+      <w:start w:val="1"/>
+      <w:numFmt w:val="bullet"/>
+      <w:lvlText w:val="o"/>
+      <w:lvlJc w:val="left"/>
+      <w:pPr>
+        <w:ind w:left="5760" w:hanging="360"/>
+      </w:pPr>
+      <w:rPr>
+        <w:rFonts w:ascii="Courier New" w:hAnsi="Courier New" w:cs="Courier New" w:hint="default"/>
+      </w:rPr>
+    </w:lvl>
+    <w:lvl w:ilvl="8" w:tplc="08090005" w:tentative="1">
+      <w:start w:val="1"/>
+      <w:numFmt w:val="bullet"/>
+      <w:lvlText w:val=""/>
+      <w:lvlJc w:val="left"/>
+      <w:pPr>
+        <w:ind w:left="6480" w:hanging="360"/>
+      </w:pPr>
+      <w:rPr>
+        <w:rFonts w:ascii="Wingdings" w:hAnsi="Wingdings" w:hint="default"/>
+      </w:rPr>
+    </w:lvl>
+  </w:abstractNum>
+  <w:abstractNum w:abstractNumId="2" w15:restartNumberingAfterBreak="0">
+    <w:nsid w:val="551B41C9"/>
+    <w:multiLevelType w:val="hybridMultilevel"/>
+    <w:tmpl w:val="FC76E922"/>
+    <w:lvl w:ilvl="0" w:tplc="08090001">
+      <w:start w:val="1"/>
+      <w:numFmt w:val="bullet"/>
+      <w:lvlText w:val=""/>
+      <w:lvlJc w:val="left"/>
+      <w:pPr>
+        <w:ind w:left="720" w:hanging="360"/>
+      </w:pPr>
+      <w:rPr>
+        <w:rFonts w:ascii="Symbol" w:hAnsi="Symbol" w:hint="default"/>
+      </w:rPr>
+    </w:lvl>
+    <w:lvl w:ilvl="1" w:tplc="08090003" w:tentative="1">
+      <w:start w:val="1"/>
+      <w:numFmt w:val="bullet"/>
+      <w:lvlText w:val="o"/>
+      <w:lvlJc w:val="left"/>
+      <w:pPr>
+        <w:ind w:left="1440" w:hanging="360"/>
+      </w:pPr>
+      <w:rPr>
+        <w:rFonts w:ascii="Courier New" w:hAnsi="Courier New" w:cs="Courier New" w:hint="default"/>
+      </w:rPr>
+    </w:lvl>
+    <w:lvl w:ilvl="2" w:tplc="08090005" w:tentative="1">
+      <w:start w:val="1"/>
+      <w:numFmt w:val="bullet"/>
+      <w:lvlText w:val=""/>
+      <w:lvlJc w:val="left"/>
+      <w:pPr>
+        <w:ind w:left="2160" w:hanging="360"/>
+      </w:pPr>
+      <w:rPr>
+        <w:rFonts w:ascii="Wingdings" w:hAnsi="Wingdings" w:hint="default"/>
+      </w:rPr>
+    </w:lvl>
+    <w:lvl w:ilvl="3" w:tplc="08090001" w:tentative="1">
+      <w:start w:val="1"/>
+      <w:numFmt w:val="bullet"/>
+      <w:lvlText w:val=""/>
+      <w:lvlJc w:val="left"/>
+      <w:pPr>
+        <w:ind w:left="2880" w:hanging="360"/>
+      </w:pPr>
+      <w:rPr>
+        <w:rFonts w:ascii="Symbol" w:hAnsi="Symbol" w:hint="default"/>
+      </w:rPr>
+    </w:lvl>
+    <w:lvl w:ilvl="4" w:tplc="08090003" w:tentative="1">
+      <w:start w:val="1"/>
+      <w:numFmt w:val="bullet"/>
+      <w:lvlText w:val="o"/>
+      <w:lvlJc w:val="left"/>
+      <w:pPr>
+        <w:ind w:left="3600" w:hanging="360"/>
+      </w:pPr>
+      <w:rPr>
+        <w:rFonts w:ascii="Courier New" w:hAnsi="Courier New" w:cs="Courier New" w:hint="default"/>
+      </w:rPr>
+    </w:lvl>
+    <w:lvl w:ilvl="5" w:tplc="08090005" w:tentative="1">
+      <w:start w:val="1"/>
+      <w:numFmt w:val="bullet"/>
+      <w:lvlText w:val=""/>
+      <w:lvlJc w:val="left"/>
+      <w:pPr>
+        <w:ind w:left="4320" w:hanging="360"/>
+      </w:pPr>
+      <w:rPr>
+        <w:rFonts w:ascii="Wingdings" w:hAnsi="Wingdings" w:hint="default"/>
+      </w:rPr>
+    </w:lvl>
+    <w:lvl w:ilvl="6" w:tplc="08090001" w:tentative="1">
+      <w:start w:val="1"/>
+      <w:numFmt w:val="bullet"/>
+      <w:lvlText w:val=""/>
+      <w:lvlJc w:val="left"/>
+      <w:pPr>
+        <w:ind w:left="5040" w:hanging="360"/>
+      </w:pPr>
+      <w:rPr>
+        <w:rFonts w:ascii="Symbol" w:hAnsi="Symbol" w:hint="default"/>
+      </w:rPr>
+    </w:lvl>
+    <w:lvl w:ilvl="7" w:tplc="08090003" w:tentative="1">
+      <w:start w:val="1"/>
+      <w:numFmt w:val="bullet"/>
+      <w:lvlText w:val="o"/>
+      <w:lvlJc w:val="left"/>
+      <w:pPr>
+        <w:ind w:left="5760" w:hanging="360"/>
+      </w:pPr>
+      <w:rPr>
+        <w:rFonts w:ascii="Courier New" w:hAnsi="Courier New" w:cs="Courier New" w:hint="default"/>
+      </w:rPr>
+    </w:lvl>
+    <w:lvl w:ilvl="8" w:tplc="08090005" w:tentative="1">
+      <w:start w:val="1"/>
+      <w:numFmt w:val="bullet"/>
+      <w:lvlText w:val=""/>
+      <w:lvlJc w:val="left"/>
+      <w:pPr>
+        <w:ind w:left="6480" w:hanging="360"/>
+      </w:pPr>
+      <w:rPr>
+        <w:rFonts w:ascii="Wingdings" w:hAnsi="Wingdings" w:hint="default"/>
+      </w:rPr>
+    </w:lvl>
+  </w:abstractNum>
   <w:num w:numId="1" w16cid:durableId="2005931544">
     <w:abstractNumId w:val="0"/>
+  </w:num>
+  <w:num w:numId="2" w16cid:durableId="1520659858">
+    <w:abstractNumId w:val="2"/>
+  </w:num>
+  <w:num w:numId="3" w16cid:durableId="221870033">
+    <w:abstractNumId w:val="1"/>
   </w:num>
 </w:numbering>
 </file>
@@ -974,7 +1382,7 @@
   <w:style w:type="paragraph" w:default="1" w:styleId="Normal">
     <w:name w:val="Normal"/>
     <w:qFormat/>
-    <w:rsid w:val="00E53F1C"/>
+    <w:rsid w:val="000518F8"/>
     <w:pPr>
       <w:spacing w:after="200" w:line="276" w:lineRule="auto"/>
     </w:pPr>
@@ -1189,7 +1597,6 @@
   <w:style w:type="character" w:default="1" w:styleId="DefaultParagraphFont">
     <w:name w:val="Default Paragraph Font"/>
     <w:uiPriority w:val="1"/>
-    <w:semiHidden/>
     <w:unhideWhenUsed/>
   </w:style>
   <w:style w:type="table" w:default="1" w:styleId="TableNormal">

</xml_diff>